<commit_message>
Fixed the order of Resume EMPLOYMENT HISTORY.
Fixed the order of Resume EMPLOYMENT HISTORY.
</commit_message>
<xml_diff>
--- a/portfolio/docs/Resume_KokiNakamura.docx
+++ b/portfolio/docs/Resume_KokiNakamura.docx
@@ -97,7 +97,81 @@
         <w:rPr>
           <w:rFonts w:eastAsia="ＭＳ Ｐ明朝" w:cstheme="minorHAnsi"/>
         </w:rPr>
-        <w:t>I have experienced desktop application development, web page, web API development during the past about five years.</w:t>
+        <w:t xml:space="preserve">I have experienced </w:t>
+      </w:r>
+      <w:r>
+        <w:rPr>
+          <w:rFonts w:eastAsia="ＭＳ Ｐ明朝" w:cstheme="minorHAnsi"/>
+        </w:rPr>
+        <w:t>D</w:t>
+      </w:r>
+      <w:r>
+        <w:rPr>
+          <w:rFonts w:eastAsia="ＭＳ Ｐ明朝" w:cstheme="minorHAnsi"/>
+        </w:rPr>
+        <w:t xml:space="preserve">esktop </w:t>
+      </w:r>
+      <w:r>
+        <w:rPr>
+          <w:rFonts w:eastAsia="ＭＳ Ｐ明朝" w:cstheme="minorHAnsi"/>
+        </w:rPr>
+        <w:t>A</w:t>
+      </w:r>
+      <w:r>
+        <w:rPr>
+          <w:rFonts w:eastAsia="ＭＳ Ｐ明朝" w:cstheme="minorHAnsi"/>
+        </w:rPr>
+        <w:t xml:space="preserve">pplication </w:t>
+      </w:r>
+      <w:r>
+        <w:rPr>
+          <w:rFonts w:eastAsia="ＭＳ Ｐ明朝" w:cstheme="minorHAnsi"/>
+        </w:rPr>
+        <w:t>D</w:t>
+      </w:r>
+      <w:r>
+        <w:rPr>
+          <w:rFonts w:eastAsia="ＭＳ Ｐ明朝" w:cstheme="minorHAnsi"/>
+        </w:rPr>
+        <w:t xml:space="preserve">evelopment, </w:t>
+      </w:r>
+      <w:r>
+        <w:rPr>
+          <w:rFonts w:eastAsia="ＭＳ Ｐ明朝" w:cstheme="minorHAnsi"/>
+        </w:rPr>
+        <w:t>W</w:t>
+      </w:r>
+      <w:r>
+        <w:rPr>
+          <w:rFonts w:eastAsia="ＭＳ Ｐ明朝" w:cstheme="minorHAnsi"/>
+        </w:rPr>
+        <w:t xml:space="preserve">eb </w:t>
+      </w:r>
+      <w:r>
+        <w:rPr>
+          <w:rFonts w:eastAsia="ＭＳ Ｐ明朝" w:cstheme="minorHAnsi"/>
+        </w:rPr>
+        <w:t>P</w:t>
+      </w:r>
+      <w:r>
+        <w:rPr>
+          <w:rFonts w:eastAsia="ＭＳ Ｐ明朝" w:cstheme="minorHAnsi"/>
+        </w:rPr>
+        <w:t xml:space="preserve">age, </w:t>
+      </w:r>
+      <w:r>
+        <w:rPr>
+          <w:rFonts w:eastAsia="ＭＳ Ｐ明朝" w:cstheme="minorHAnsi"/>
+        </w:rPr>
+        <w:t>W</w:t>
+      </w:r>
+      <w:bookmarkStart w:id="0" w:name="_GoBack"/>
+      <w:bookmarkEnd w:id="0"/>
+      <w:r>
+        <w:rPr>
+          <w:rFonts w:eastAsia="ＭＳ Ｐ明朝" w:cstheme="minorHAnsi"/>
+        </w:rPr>
+        <w:t>eb API development during the past about five years.</w:t>
       </w:r>
     </w:p>
     <w:p>
@@ -274,34 +348,24 @@
     </w:p>
     <w:p>
       <w:r>
-        <w:t>Jun 2013 – December 2014</w:t>
+        <w:t>July 2018 – December 2018</w:t>
       </w:r>
       <w:r>
         <w:tab/>
       </w:r>
       <w:r>
-        <w:t>Techno Corporation</w:t>
-      </w:r>
-      <w:r>
-        <w:t xml:space="preserve"> (Mie, Japan)</w:t>
-      </w:r>
-    </w:p>
-    <w:p>
-      <w:r>
-        <w:tab/>
-      </w:r>
-      <w:r>
-        <w:tab/>
-      </w:r>
-      <w:r>
-        <w:tab/>
-      </w:r>
-      <w:r>
-        <w:tab/>
-        <w:t xml:space="preserve">Windows </w:t>
-      </w:r>
-      <w:r>
-        <w:t>Desktop Application Developer</w:t>
+        <w:t>Self-employment</w:t>
+      </w:r>
+      <w:r>
+        <w:t xml:space="preserve"> (Aichi, Japan)</w:t>
+      </w:r>
+    </w:p>
+    <w:p>
+      <w:pPr>
+        <w:ind w:left="2160" w:firstLine="720"/>
+      </w:pPr>
+      <w:r>
+        <w:t>Full stack Web Developer</w:t>
       </w:r>
     </w:p>
     <w:p>
@@ -313,13 +377,7 @@
         </w:numPr>
       </w:pPr>
       <w:r>
-        <w:t xml:space="preserve">Windows </w:t>
-      </w:r>
-      <w:r>
-        <w:t>Desktop Application</w:t>
-      </w:r>
-      <w:r>
-        <w:t xml:space="preserve"> design</w:t>
+        <w:t>Web API design</w:t>
       </w:r>
     </w:p>
     <w:p>
@@ -330,89 +388,8 @@
           <w:numId w:val="3"/>
         </w:numPr>
       </w:pPr>
-      <w:proofErr w:type="gramStart"/>
-      <w:r>
-        <w:t xml:space="preserve">Windows  </w:t>
-      </w:r>
-      <w:r>
-        <w:t>Development</w:t>
-      </w:r>
-      <w:proofErr w:type="gramEnd"/>
-      <w:r>
-        <w:t xml:space="preserve"> of Desktop Application (us</w:t>
-      </w:r>
-      <w:r>
-        <w:t>ed</w:t>
-      </w:r>
-      <w:r>
-        <w:t xml:space="preserve"> C++, Excel VBA)</w:t>
-      </w:r>
-    </w:p>
-    <w:p>
-      <w:r>
-        <w:br w:type="page"/>
-      </w:r>
-    </w:p>
-    <w:p>
-      <w:r>
-        <w:lastRenderedPageBreak/>
-        <w:t>January 2015 – Jun 2018</w:t>
-      </w:r>
-      <w:r>
-        <w:tab/>
-      </w:r>
-      <w:proofErr w:type="spellStart"/>
-      <w:r>
-        <w:t>Cosmoroot</w:t>
-      </w:r>
-      <w:proofErr w:type="spellEnd"/>
-      <w:r>
-        <w:t xml:space="preserve"> Corporation</w:t>
-      </w:r>
-      <w:r>
-        <w:t xml:space="preserve"> (Aichi, Japan)</w:t>
-      </w:r>
-    </w:p>
-    <w:p>
-      <w:r>
-        <w:tab/>
-      </w:r>
-      <w:r>
-        <w:tab/>
-      </w:r>
-      <w:r>
-        <w:tab/>
-      </w:r>
-      <w:r>
-        <w:tab/>
-        <w:t xml:space="preserve">Windows </w:t>
-      </w:r>
-      <w:r>
-        <w:t>Desktop Application Developer</w:t>
-      </w:r>
-    </w:p>
-    <w:p>
-      <w:pPr>
-        <w:ind w:left="2160" w:firstLine="720"/>
-      </w:pPr>
-      <w:r>
-        <w:t>Full stack Web Developer</w:t>
-      </w:r>
-    </w:p>
-    <w:p>
-      <w:pPr>
-        <w:ind w:left="2160" w:firstLine="720"/>
-      </w:pPr>
-      <w:r>
-        <w:t>Project Leader</w:t>
-      </w:r>
-    </w:p>
-    <w:p>
-      <w:pPr>
-        <w:ind w:left="2160" w:firstLine="720"/>
-      </w:pPr>
-      <w:r>
-        <w:t>Tech Lead</w:t>
+      <w:r>
+        <w:t>Development of Web API (used Java)</w:t>
       </w:r>
     </w:p>
     <w:p>
@@ -424,7 +401,7 @@
         </w:numPr>
       </w:pPr>
       <w:r>
-        <w:t>Windows Desktop Application design</w:t>
+        <w:t>Web page design</w:t>
       </w:r>
     </w:p>
     <w:p>
@@ -436,21 +413,70 @@
         </w:numPr>
       </w:pPr>
       <w:r>
-        <w:t xml:space="preserve">Development and </w:t>
+        <w:t>Development of Web page (used HTML5, CSS3, JavaScript)</w:t>
+      </w:r>
+    </w:p>
+    <w:p/>
+    <w:p>
+      <w:r>
+        <w:lastRenderedPageBreak/>
+        <w:t>January 2015 – Jun 2018</w:t>
+      </w:r>
+      <w:r>
+        <w:tab/>
       </w:r>
       <w:proofErr w:type="spellStart"/>
       <w:r>
-        <w:t>Maintance</w:t>
+        <w:t>Cosmoroot</w:t>
       </w:r>
       <w:proofErr w:type="spellEnd"/>
       <w:r>
-        <w:t xml:space="preserve"> of Windows Desktop Application (</w:t>
-      </w:r>
-      <w:r>
-        <w:t>used</w:t>
-      </w:r>
-      <w:r>
-        <w:t xml:space="preserve"> C#, VB.NET, VB6, Oracle Forms)</w:t>
+        <w:t xml:space="preserve"> Corporation</w:t>
+      </w:r>
+      <w:r>
+        <w:t xml:space="preserve"> (Aichi, Japan)</w:t>
+      </w:r>
+    </w:p>
+    <w:p>
+      <w:r>
+        <w:tab/>
+      </w:r>
+      <w:r>
+        <w:tab/>
+      </w:r>
+      <w:r>
+        <w:tab/>
+      </w:r>
+      <w:r>
+        <w:tab/>
+        <w:t xml:space="preserve">Windows </w:t>
+      </w:r>
+      <w:r>
+        <w:t>Desktop Application Developer</w:t>
+      </w:r>
+    </w:p>
+    <w:p>
+      <w:pPr>
+        <w:ind w:left="2160" w:firstLine="720"/>
+      </w:pPr>
+      <w:r>
+        <w:t>Full stack Web Developer</w:t>
+      </w:r>
+    </w:p>
+    <w:p>
+      <w:pPr>
+        <w:ind w:left="2160" w:firstLine="720"/>
+      </w:pPr>
+      <w:r>
+        <w:t>Project Leader</w:t>
+      </w:r>
+    </w:p>
+    <w:p>
+      <w:pPr>
+        <w:ind w:left="2160" w:firstLine="720"/>
+      </w:pPr>
+      <w:r>
+        <w:t>Tech Lead</w:t>
       </w:r>
     </w:p>
     <w:p>
@@ -462,7 +488,7 @@
         </w:numPr>
       </w:pPr>
       <w:r>
-        <w:t>Web API design</w:t>
+        <w:t>Windows Desktop Application design</w:t>
       </w:r>
     </w:p>
     <w:p>
@@ -474,25 +500,21 @@
         </w:numPr>
       </w:pPr>
       <w:r>
-        <w:t>Development</w:t>
-      </w:r>
-      <w:r>
-        <w:t xml:space="preserve"> of</w:t>
-      </w:r>
-      <w:r>
-        <w:t xml:space="preserve"> Web API (</w:t>
+        <w:t xml:space="preserve">Development and </w:t>
+      </w:r>
+      <w:proofErr w:type="spellStart"/>
+      <w:r>
+        <w:t>Maintance</w:t>
+      </w:r>
+      <w:proofErr w:type="spellEnd"/>
+      <w:r>
+        <w:t xml:space="preserve"> of Windows Desktop Application (</w:t>
       </w:r>
       <w:r>
         <w:t>used</w:t>
       </w:r>
       <w:r>
-        <w:t xml:space="preserve"> C#</w:t>
-      </w:r>
-      <w:r>
-        <w:t>, VB.NET</w:t>
-      </w:r>
-      <w:r>
-        <w:t>)</w:t>
+        <w:t xml:space="preserve"> C#, VB.NET, VB6, Oracle Forms)</w:t>
       </w:r>
     </w:p>
     <w:p>
@@ -504,12 +526,7 @@
         </w:numPr>
       </w:pPr>
       <w:r>
-        <w:t>Web page d</w:t>
-      </w:r>
-      <w:bookmarkStart w:id="0" w:name="_GoBack"/>
-      <w:bookmarkEnd w:id="0"/>
-      <w:r>
-        <w:t>esign</w:t>
+        <w:t>Web API design</w:t>
       </w:r>
     </w:p>
     <w:p>
@@ -521,13 +538,25 @@
         </w:numPr>
       </w:pPr>
       <w:r>
-        <w:t>Development of Web page (</w:t>
+        <w:t>Development</w:t>
+      </w:r>
+      <w:r>
+        <w:t xml:space="preserve"> of</w:t>
+      </w:r>
+      <w:r>
+        <w:t xml:space="preserve"> Web API (</w:t>
       </w:r>
       <w:r>
         <w:t>used</w:t>
       </w:r>
       <w:r>
-        <w:t xml:space="preserve"> HTML5, CSS3, JavaScript)</w:t>
+        <w:t xml:space="preserve"> C#</w:t>
+      </w:r>
+      <w:r>
+        <w:t>, VB.NET</w:t>
+      </w:r>
+      <w:r>
+        <w:t>)</w:t>
       </w:r>
     </w:p>
     <w:p>
@@ -539,10 +568,7 @@
         </w:numPr>
       </w:pPr>
       <w:r>
-        <w:t>Project member management</w:t>
-      </w:r>
-      <w:r>
-        <w:t xml:space="preserve"> and lead</w:t>
+        <w:t>Web page design</w:t>
       </w:r>
     </w:p>
     <w:p>
@@ -554,7 +580,13 @@
         </w:numPr>
       </w:pPr>
       <w:r>
-        <w:t>Development of Framework for project</w:t>
+        <w:t>Development of Web page (</w:t>
+      </w:r>
+      <w:r>
+        <w:t>used</w:t>
+      </w:r>
+      <w:r>
+        <w:t xml:space="preserve"> HTML5, CSS3, JavaScript)</w:t>
       </w:r>
     </w:p>
     <w:p>
@@ -566,29 +598,10 @@
         </w:numPr>
       </w:pPr>
       <w:r>
-        <w:t>Create development rule for project</w:t>
-      </w:r>
-    </w:p>
-    <w:p>
-      <w:r>
-        <w:t>July 2018 – December 2018</w:t>
-      </w:r>
-      <w:r>
-        <w:tab/>
-      </w:r>
-      <w:r>
-        <w:t>Self-employment</w:t>
-      </w:r>
-      <w:r>
-        <w:t xml:space="preserve"> (Aichi, Japan)</w:t>
-      </w:r>
-    </w:p>
-    <w:p>
-      <w:pPr>
-        <w:ind w:left="2160" w:firstLine="720"/>
-      </w:pPr>
-      <w:r>
-        <w:t>Full stack Web Developer</w:t>
+        <w:t>Project member management</w:t>
+      </w:r>
+      <w:r>
+        <w:t xml:space="preserve"> and lead</w:t>
       </w:r>
     </w:p>
     <w:p>
@@ -600,10 +613,7 @@
         </w:numPr>
       </w:pPr>
       <w:r>
-        <w:t>Web API</w:t>
-      </w:r>
-      <w:r>
-        <w:t xml:space="preserve"> design</w:t>
+        <w:t>Development of Framework for project</w:t>
       </w:r>
     </w:p>
     <w:p>
@@ -615,13 +625,39 @@
         </w:numPr>
       </w:pPr>
       <w:r>
-        <w:t>Development of Web API (</w:t>
-      </w:r>
-      <w:r>
-        <w:t>used</w:t>
-      </w:r>
-      <w:r>
-        <w:t xml:space="preserve"> Java)</w:t>
+        <w:t>Create development rule for project</w:t>
+      </w:r>
+    </w:p>
+    <w:p>
+      <w:r>
+        <w:t>Jun 2013 – December 2014</w:t>
+      </w:r>
+      <w:r>
+        <w:tab/>
+      </w:r>
+      <w:r>
+        <w:t>Techno Corporation</w:t>
+      </w:r>
+      <w:r>
+        <w:t xml:space="preserve"> (Mie, Japan)</w:t>
+      </w:r>
+    </w:p>
+    <w:p>
+      <w:r>
+        <w:tab/>
+      </w:r>
+      <w:r>
+        <w:tab/>
+      </w:r>
+      <w:r>
+        <w:tab/>
+      </w:r>
+      <w:r>
+        <w:tab/>
+        <w:t xml:space="preserve">Windows </w:t>
+      </w:r>
+      <w:r>
+        <w:t>Desktop Application Developer</w:t>
       </w:r>
     </w:p>
     <w:p>
@@ -633,7 +669,13 @@
         </w:numPr>
       </w:pPr>
       <w:r>
-        <w:t>Web page design</w:t>
+        <w:t xml:space="preserve">Windows </w:t>
+      </w:r>
+      <w:r>
+        <w:t>Desktop Application</w:t>
+      </w:r>
+      <w:r>
+        <w:t xml:space="preserve"> design</w:t>
       </w:r>
     </w:p>
     <w:p>
@@ -644,27 +686,24 @@
           <w:numId w:val="3"/>
         </w:numPr>
       </w:pPr>
-      <w:r>
-        <w:t>Development of Web page (</w:t>
-      </w:r>
-      <w:r>
-        <w:t>used</w:t>
-      </w:r>
-      <w:r>
-        <w:t xml:space="preserve"> HTML5, CSS3, JavaScript)</w:t>
+      <w:proofErr w:type="gramStart"/>
+      <w:r>
+        <w:t>Windows  Development</w:t>
+      </w:r>
+      <w:proofErr w:type="gramEnd"/>
+      <w:r>
+        <w:t xml:space="preserve"> of Desktop Application (used C++, Excel VBA)</w:t>
       </w:r>
     </w:p>
     <w:p>
       <w:r>
         <w:t xml:space="preserve">For details of each </w:t>
       </w:r>
-      <w:proofErr w:type="gramStart"/>
-      <w:r>
-        <w:t>The</w:t>
-      </w:r>
-      <w:proofErr w:type="gramEnd"/>
-      <w:r>
-        <w:t xml:space="preserve"> project that I was engaged in involved, please see the following web page.</w:t>
+      <w:r>
+        <w:t>t</w:t>
+      </w:r>
+      <w:r>
+        <w:t>he project that I was engaged in involved, please see the following web page.</w:t>
       </w:r>
     </w:p>
     <w:p>

</xml_diff>

<commit_message>
Added information to my resume.
Added language school information to education.
Changed English skill level.(Elementary -> Pre-Intermediate)
</commit_message>
<xml_diff>
--- a/portfolio/docs/Resume_KokiNakamura.docx
+++ b/portfolio/docs/Resume_KokiNakamura.docx
@@ -165,8 +165,6 @@
         </w:rPr>
         <w:t>W</w:t>
       </w:r>
-      <w:bookmarkStart w:id="0" w:name="_GoBack"/>
-      <w:bookmarkEnd w:id="0"/>
       <w:r>
         <w:rPr>
           <w:rFonts w:eastAsia="ＭＳ Ｐ明朝" w:cstheme="minorHAnsi"/>
@@ -228,8 +226,10 @@
         <w:t>), English (</w:t>
       </w:r>
       <w:r>
-        <w:t>Elementary</w:t>
-      </w:r>
+        <w:t>Pre-Intermediate</w:t>
+      </w:r>
+      <w:bookmarkStart w:id="0" w:name="_GoBack"/>
+      <w:bookmarkEnd w:id="0"/>
       <w:r>
         <w:t>)</w:t>
       </w:r>
@@ -725,6 +725,59 @@
       </w:pPr>
       <w:r>
         <w:t>EDUCATION</w:t>
+      </w:r>
+    </w:p>
+    <w:p>
+      <w:r>
+        <w:t xml:space="preserve">January 2019 </w:t>
+      </w:r>
+      <w:r>
+        <w:t>–</w:t>
+      </w:r>
+      <w:r>
+        <w:t xml:space="preserve"> </w:t>
+      </w:r>
+      <w:r>
+        <w:t>Present</w:t>
+      </w:r>
+      <w:r>
+        <w:tab/>
+      </w:r>
+      <w:r>
+        <w:tab/>
+      </w:r>
+      <w:r>
+        <w:t xml:space="preserve">ILSC Language Schools </w:t>
+      </w:r>
+      <w:r>
+        <w:t>–</w:t>
+      </w:r>
+      <w:r>
+        <w:t xml:space="preserve"> Sydney</w:t>
+      </w:r>
+    </w:p>
+    <w:p>
+      <w:r>
+        <w:tab/>
+      </w:r>
+      <w:r>
+        <w:tab/>
+      </w:r>
+      <w:r>
+        <w:tab/>
+      </w:r>
+      <w:r>
+        <w:tab/>
+        <w:t>(</w:t>
+      </w:r>
+      <w:r>
+        <w:t>Major:</w:t>
+      </w:r>
+      <w:r>
+        <w:t xml:space="preserve"> English</w:t>
+      </w:r>
+      <w:r>
+        <w:t>)</w:t>
       </w:r>
     </w:p>
     <w:p>

</xml_diff>

<commit_message>
Updated information of resume.
Updated information of resume.
</commit_message>
<xml_diff>
--- a/portfolio/docs/Resume_KokiNakamura.docx
+++ b/portfolio/docs/Resume_KokiNakamura.docx
@@ -25,20 +25,15 @@
         <w:jc w:val="center"/>
       </w:pPr>
       <w:r>
-        <w:t>97/2-26 wattle Crescent, Pyrmont, NSW 2009</w:t>
+        <w:t>Mobile: 0423 856 796</w:t>
       </w:r>
     </w:p>
     <w:p>
       <w:pPr>
         <w:jc w:val="center"/>
-      </w:pPr>
-      <w:r>
-        <w:t>Mobile: 0423 856 796</w:t>
-      </w:r>
-    </w:p>
-    <w:p>
-      <w:pPr>
-        <w:jc w:val="center"/>
+        <w:rPr>
+          <w:rStyle w:val="a7"/>
+        </w:rPr>
       </w:pPr>
       <w:r>
         <w:t xml:space="preserve">Email: </w:t>
@@ -57,24 +52,32 @@
         <w:jc w:val="center"/>
       </w:pPr>
       <w:r>
-        <w:t xml:space="preserve">Visa: Student (subclass 500) (expire </w:t>
-      </w:r>
-      <w:r>
-        <w:t>12 August 2019</w:t>
-      </w:r>
-      <w:r>
-        <w:t>)</w:t>
-      </w:r>
-    </w:p>
-    <w:p>
-      <w:pPr>
-        <w:rPr>
-          <w:rFonts w:ascii="Arial" w:hAnsi="Arial" w:cs="Arial"/>
-          <w:color w:val="3E3E3E"/>
-          <w:sz w:val="25"/>
-          <w:szCs w:val="25"/>
-          <w:shd w:val="clear" w:color="auto" w:fill="FFFFFF"/>
-        </w:rPr>
+        <w:t xml:space="preserve">Visa: </w:t>
+      </w:r>
+      <w:r>
+        <w:t>Working Holiday</w:t>
+      </w:r>
+      <w:bookmarkStart w:id="0" w:name="_GoBack"/>
+      <w:bookmarkEnd w:id="0"/>
+      <w:r>
+        <w:t xml:space="preserve"> (subclass 417) (expire 7th</w:t>
+      </w:r>
+      <w:r>
+        <w:t xml:space="preserve"> </w:t>
+      </w:r>
+      <w:r>
+        <w:t>September</w:t>
+      </w:r>
+      <w:r>
+        <w:t xml:space="preserve"> 20</w:t>
+      </w:r>
+      <w:r>
+        <w:t>20)</w:t>
+      </w:r>
+    </w:p>
+    <w:p>
+      <w:pPr>
+        <w:jc w:val="center"/>
       </w:pPr>
     </w:p>
     <w:p>
@@ -226,17 +229,21 @@
         <w:t>), English (</w:t>
       </w:r>
       <w:r>
-        <w:t>Pre-Intermediate</w:t>
-      </w:r>
-      <w:bookmarkStart w:id="0" w:name="_GoBack"/>
-      <w:bookmarkEnd w:id="0"/>
+        <w:t>Intermediate</w:t>
+      </w:r>
       <w:r>
         <w:t>)</w:t>
       </w:r>
     </w:p>
     <w:p>
       <w:r>
-        <w:t>Microsoft Office: Excel, word and PowerPoint</w:t>
+        <w:t xml:space="preserve">Microsoft Office: Excel, </w:t>
+      </w:r>
+      <w:r>
+        <w:t>W</w:t>
+      </w:r>
+      <w:r>
+        <w:t>ord and PowerPoint</w:t>
       </w:r>
     </w:p>
     <w:p>
@@ -250,34 +257,21 @@
         <w:t xml:space="preserve"> VBA,</w:t>
       </w:r>
       <w:r>
-        <w:t xml:space="preserve"> VB</w:t>
-      </w:r>
-      <w:proofErr w:type="gramStart"/>
-      <w:r>
-        <w:t>6,</w:t>
+        <w:t xml:space="preserve"> VB6,</w:t>
       </w:r>
       <w:r>
         <w:t xml:space="preserve"> </w:t>
       </w:r>
       <w:r>
-        <w:t xml:space="preserve"> Java</w:t>
-      </w:r>
-      <w:proofErr w:type="gramEnd"/>
-      <w:r>
-        <w:t xml:space="preserve">, SQL, PL/SQL, </w:t>
-      </w:r>
-      <w:r>
-        <w:t>PL/</w:t>
-      </w:r>
-      <w:proofErr w:type="spellStart"/>
-      <w:r>
-        <w:t>pgSQL</w:t>
-      </w:r>
-      <w:proofErr w:type="spellEnd"/>
-    </w:p>
-    <w:p>
-      <w:pPr>
-        <w:ind w:left="1440" w:firstLine="720"/>
+        <w:t xml:space="preserve"> Java, SQL, PL/SQL, </w:t>
+      </w:r>
+      <w:r>
+        <w:t>PL/pgSQL</w:t>
+      </w:r>
+    </w:p>
+    <w:p>
+      <w:pPr>
+        <w:ind w:left="2160"/>
       </w:pPr>
       <w:r>
         <w:t xml:space="preserve">Oracle Forms, </w:t>
@@ -285,6 +279,21 @@
       <w:r>
         <w:t>HTML5, CSS3, JavaScript</w:t>
       </w:r>
+      <w:r>
+        <w:t xml:space="preserve"> (jQuery, React.js, Node.js</w:t>
+      </w:r>
+      <w:r>
+        <w:t>.</w:t>
+      </w:r>
+      <w:r>
+        <w:t xml:space="preserve"> </w:t>
+      </w:r>
+      <w:r>
+        <w:t>React.js and Node.js are self-study only.</w:t>
+      </w:r>
+      <w:r>
+        <w:t>)</w:t>
+      </w:r>
     </w:p>
     <w:p>
       <w:r>
@@ -297,7 +306,7 @@
         <w:t xml:space="preserve"> 201</w:t>
       </w:r>
       <w:r>
-        <w:t>7</w:t>
+        <w:t>9</w:t>
       </w:r>
       <w:r>
         <w:t>, Visual Studio Code,</w:t>
@@ -306,7 +315,13 @@
         <w:t xml:space="preserve"> Eclipse,</w:t>
       </w:r>
       <w:r>
-        <w:t xml:space="preserve"> Git, </w:t>
+        <w:t xml:space="preserve"> Git</w:t>
+      </w:r>
+      <w:r>
+        <w:t xml:space="preserve"> and</w:t>
+      </w:r>
+      <w:r>
+        <w:t xml:space="preserve"> </w:t>
       </w:r>
       <w:r>
         <w:t>Apache Subversion</w:t>
@@ -329,7 +344,10 @@
         <w:t>Apache HTTP Server</w:t>
       </w:r>
       <w:r>
-        <w:t xml:space="preserve">, </w:t>
+        <w:t xml:space="preserve"> and</w:t>
+      </w:r>
+      <w:r>
+        <w:t xml:space="preserve"> </w:t>
       </w:r>
       <w:r>
         <w:t>Apache Tomcat</w:t>
@@ -416,7 +434,11 @@
         <w:t>Development of Web page (used HTML5, CSS3, JavaScript)</w:t>
       </w:r>
     </w:p>
-    <w:p/>
+    <w:p>
+      <w:r>
+        <w:br w:type="page"/>
+      </w:r>
+    </w:p>
     <w:p>
       <w:r>
         <w:lastRenderedPageBreak/>
@@ -424,14 +446,7 @@
       </w:r>
       <w:r>
         <w:tab/>
-      </w:r>
-      <w:proofErr w:type="spellStart"/>
-      <w:r>
-        <w:t>Cosmoroot</w:t>
-      </w:r>
-      <w:proofErr w:type="spellEnd"/>
-      <w:r>
-        <w:t xml:space="preserve"> Corporation</w:t>
+        <w:t>Cosmoroot Corporation</w:t>
       </w:r>
       <w:r>
         <w:t xml:space="preserve"> (Aichi, Japan)</w:t>
@@ -500,15 +515,7 @@
         </w:numPr>
       </w:pPr>
       <w:r>
-        <w:t xml:space="preserve">Development and </w:t>
-      </w:r>
-      <w:proofErr w:type="spellStart"/>
-      <w:r>
-        <w:t>Maintance</w:t>
-      </w:r>
-      <w:proofErr w:type="spellEnd"/>
-      <w:r>
-        <w:t xml:space="preserve"> of Windows Desktop Application (</w:t>
+        <w:t>Development and Maintance of Windows Desktop Application (</w:t>
       </w:r>
       <w:r>
         <w:t>used</w:t>
@@ -686,13 +693,8 @@
           <w:numId w:val="3"/>
         </w:numPr>
       </w:pPr>
-      <w:proofErr w:type="gramStart"/>
-      <w:r>
-        <w:t>Windows  Development</w:t>
-      </w:r>
-      <w:proofErr w:type="gramEnd"/>
-      <w:r>
-        <w:t xml:space="preserve"> of Desktop Application (used C++, Excel VBA)</w:t>
+      <w:r>
+        <w:t>Windows  Development of Desktop Application (used C++, Excel VBA)</w:t>
       </w:r>
     </w:p>
     <w:p>
@@ -738,68 +740,59 @@
         <w:t xml:space="preserve"> </w:t>
       </w:r>
       <w:r>
-        <w:t>Present</w:t>
+        <w:t>July 2019</w:t>
       </w:r>
       <w:r>
         <w:tab/>
       </w:r>
       <w:r>
+        <w:t xml:space="preserve">ILSC Language Schools </w:t>
+      </w:r>
+      <w:r>
+        <w:t>–</w:t>
+      </w:r>
+      <w:r>
+        <w:t xml:space="preserve"> Sydney</w:t>
+      </w:r>
+    </w:p>
+    <w:p>
+      <w:pPr>
+        <w:ind w:left="2880"/>
+      </w:pPr>
+      <w:r>
+        <w:t>(</w:t>
+      </w:r>
+      <w:r>
+        <w:t>Major: General English</w:t>
+      </w:r>
+      <w:r>
+        <w:t xml:space="preserve"> for 4 months</w:t>
+      </w:r>
+      <w:r>
+        <w:t xml:space="preserve"> and Business English</w:t>
+      </w:r>
+      <w:r>
+        <w:t xml:space="preserve"> for 2 months</w:t>
+      </w:r>
+      <w:r>
+        <w:t>)</w:t>
+      </w:r>
+    </w:p>
+    <w:p>
+      <w:r>
+        <w:t xml:space="preserve">April 2011 – </w:t>
+      </w:r>
+      <w:r>
+        <w:t>March</w:t>
+      </w:r>
+      <w:r>
+        <w:t xml:space="preserve"> 2013</w:t>
+      </w:r>
+      <w:r>
         <w:tab/>
       </w:r>
       <w:r>
-        <w:t xml:space="preserve">ILSC Language Schools </w:t>
-      </w:r>
-      <w:r>
-        <w:t>–</w:t>
-      </w:r>
-      <w:r>
-        <w:t xml:space="preserve"> Sydney</w:t>
-      </w:r>
-    </w:p>
-    <w:p>
-      <w:r>
-        <w:tab/>
-      </w:r>
-      <w:r>
-        <w:tab/>
-      </w:r>
-      <w:r>
-        <w:tab/>
-      </w:r>
-      <w:r>
-        <w:tab/>
-        <w:t>(</w:t>
-      </w:r>
-      <w:r>
-        <w:t>Major:</w:t>
-      </w:r>
-      <w:r>
-        <w:t xml:space="preserve"> English</w:t>
-      </w:r>
-      <w:r>
-        <w:t>)</w:t>
-      </w:r>
-    </w:p>
-    <w:p>
-      <w:r>
-        <w:t xml:space="preserve">April 2011 – </w:t>
-      </w:r>
-      <w:r>
-        <w:t>March</w:t>
-      </w:r>
-      <w:r>
-        <w:t xml:space="preserve"> 2013</w:t>
-      </w:r>
-      <w:r>
-        <w:tab/>
-      </w:r>
-      <w:proofErr w:type="spellStart"/>
-      <w:r>
-        <w:t>Suncomputer</w:t>
-      </w:r>
-      <w:proofErr w:type="spellEnd"/>
-      <w:r>
-        <w:t xml:space="preserve"> Business College</w:t>
+        <w:t>Suncomputer Business College</w:t>
       </w:r>
       <w:r>
         <w:t>, Mie, Japan</w:t>
@@ -865,11 +858,12 @@
       <w:r>
         <w:t xml:space="preserve">, </w:t>
       </w:r>
-      <w:proofErr w:type="gramStart"/>
       <w:r>
         <w:t>Playing</w:t>
       </w:r>
-      <w:proofErr w:type="gramEnd"/>
+      <w:r>
+        <w:t xml:space="preserve"> video</w:t>
+      </w:r>
       <w:r>
         <w:t xml:space="preserve"> game</w:t>
       </w:r>
@@ -1310,7 +1304,7 @@
       </w:pPr>
     </w:pPrDefault>
   </w:docDefaults>
-  <w:latentStyles w:defLockedState="0" w:defUIPriority="99" w:defSemiHidden="0" w:defUnhideWhenUsed="0" w:defQFormat="0" w:count="375">
+  <w:latentStyles w:defLockedState="0" w:defUIPriority="99" w:defSemiHidden="0" w:defUnhideWhenUsed="0" w:defQFormat="0" w:count="377">
     <w:lsdException w:name="Normal" w:uiPriority="0" w:qFormat="1"/>
     <w:lsdException w:name="heading 1" w:uiPriority="9" w:qFormat="1"/>
     <w:lsdException w:name="heading 2" w:semiHidden="1" w:uiPriority="9" w:unhideWhenUsed="1" w:qFormat="1"/>
@@ -1686,6 +1680,8 @@
     <w:lsdException w:name="Smart Hyperlink" w:semiHidden="1" w:unhideWhenUsed="1"/>
     <w:lsdException w:name="Hashtag" w:semiHidden="1" w:unhideWhenUsed="1"/>
     <w:lsdException w:name="Unresolved Mention" w:semiHidden="1" w:unhideWhenUsed="1"/>
+    <w:lsdException w:name="Smart Link" w:semiHidden="1" w:unhideWhenUsed="1"/>
+    <w:lsdException w:name="Smart Link Error" w:semiHidden="1" w:unhideWhenUsed="1"/>
   </w:latentStyles>
   <w:style w:type="paragraph" w:default="1" w:styleId="a">
     <w:name w:val="Normal"/>

</xml_diff>